<commit_message>
Update Week-1-Coding-Assignment CT SpringBoot.docx
</commit_message>
<xml_diff>
--- a/Homework/WeekSpringBoot1/Week-1-Coding-Assignment CT SpringBoot.docx
+++ b/Homework/WeekSpringBoot1/Week-1-Coding-Assignment CT SpringBoot.docx
@@ -4524,13 +4524,7 @@
           <w:i/>
         </w:rPr>
         <w:lastRenderedPageBreak/>
-        <w:t>I</w:t>
-      </w:r>
-      <w:r>
-        <w:rPr>
-          <w:i/>
-        </w:rPr>
-        <w:t xml:space="preserve">nterface and </w:t>
+        <w:t xml:space="preserve">Interface and </w:t>
       </w:r>
       <w:proofErr w:type="spellStart"/>
       <w:r>
@@ -4921,7 +4915,6 @@
           </v:shape>
         </w:pict>
       </w:r>
-      <w:bookmarkStart w:id="0" w:name="_GoBack"/>
       <w:r>
         <w:rPr>
           <w:i/>
@@ -4933,38 +4926,65 @@
           </v:shape>
         </w:pict>
       </w:r>
+    </w:p>
+    <w:p>
+      <w:pPr>
+        <w:rPr>
+          <w:i/>
+          <w:szCs w:val="24"/>
+        </w:rPr>
+      </w:pPr>
+    </w:p>
+    <w:p>
+      <w:pPr>
+        <w:rPr>
+          <w:b/>
+          <w:szCs w:val="24"/>
+        </w:rPr>
+      </w:pPr>
+      <w:r>
+        <w:rPr>
+          <w:b/>
+          <w:szCs w:val="24"/>
+        </w:rPr>
+        <w:t>URL to GitHub Repository:</w:t>
+      </w:r>
+    </w:p>
+    <w:p>
+      <w:pPr>
+        <w:rPr>
+          <w:b/>
+          <w:szCs w:val="24"/>
+        </w:rPr>
+      </w:pPr>
+      <w:hyperlink r:id="rId18" w:history="1">
+        <w:r>
+          <w:rPr>
+            <w:rStyle w:val="Hyperlink"/>
+            <w:b/>
+            <w:szCs w:val="24"/>
+          </w:rPr>
+          <w:t>https://github.com/cthao0502/Promineo/tree/main/Homework/WeekSpringBoot1</w:t>
+        </w:r>
+      </w:hyperlink>
+    </w:p>
+    <w:p>
+      <w:pPr>
+        <w:rPr>
+          <w:b/>
+          <w:szCs w:val="24"/>
+        </w:rPr>
+      </w:pPr>
+      <w:bookmarkStart w:id="0" w:name="_GoBack"/>
       <w:bookmarkEnd w:id="0"/>
     </w:p>
-    <w:p>
-      <w:pPr>
-        <w:rPr>
-          <w:i/>
-          <w:szCs w:val="24"/>
-        </w:rPr>
-      </w:pPr>
-    </w:p>
-    <w:p>
-      <w:pPr>
-        <w:rPr>
-          <w:b/>
-          <w:szCs w:val="24"/>
-        </w:rPr>
-      </w:pPr>
-      <w:r>
-        <w:rPr>
-          <w:b/>
-          <w:szCs w:val="24"/>
-        </w:rPr>
-        <w:t>URL to GitHub Repository:</w:t>
-      </w:r>
-    </w:p>
     <w:sectPr>
-      <w:headerReference w:type="even" r:id="rId18"/>
-      <w:headerReference w:type="default" r:id="rId19"/>
-      <w:footerReference w:type="even" r:id="rId20"/>
-      <w:footerReference w:type="default" r:id="rId21"/>
-      <w:headerReference w:type="first" r:id="rId22"/>
-      <w:footerReference w:type="first" r:id="rId23"/>
+      <w:headerReference w:type="even" r:id="rId19"/>
+      <w:headerReference w:type="default" r:id="rId20"/>
+      <w:footerReference w:type="even" r:id="rId21"/>
+      <w:footerReference w:type="default" r:id="rId22"/>
+      <w:headerReference w:type="first" r:id="rId23"/>
+      <w:footerReference w:type="first" r:id="rId24"/>
       <w:pgSz w:w="12240" w:h="15840"/>
       <w:pgMar w:top="1440" w:right="1440" w:bottom="1440" w:left="1440" w:header="720" w:footer="720" w:gutter="0"/>
       <w:cols w:space="720"/>

</xml_diff>